<commit_message>
Complete all assignment notebooks and learning journal
- Create DataPreparation.ipynb (Task 1a): data loading, exploration, cleaning, preprocessing, and saving
- Create TopicModelling.ipynb (Task 1b): LDA topic modelling with hyperparameter tuning and evaluation
- Fill SentimentClassificationStarter.ipynb (Task 2): 3 classification models (LR, NB, RF) with 2 text representations, tuning, and comprehensive evaluation
- Fill IT2311 Learning Journal Template with reflections on redo, skills, innovation, and critical thinking

Co-authored-by: Clif8893 <148432895+Clif8893@users.noreply.github.com>
</commit_message>
<xml_diff>
--- a/IT2311 Learning Journal Template - Copy.docx
+++ b/IT2311 Learning Journal Template - Copy.docx
@@ -184,94 +184,13 @@
             <w:tcW w:w="5961" w:type="dxa"/>
           </w:tcPr>
           <w:p>
-            <w:pPr>
-              <w:jc w:val="left"/>
+            <w:r/>
+            <w:r>
               <w:rPr>
-                <w:sz w:val="22"/>
-                <w:szCs w:val="20"/>
+                <w:sz w:val="24"/>
               </w:rPr>
-            </w:pPr>
-          </w:p>
-          <w:p>
-            <w:pPr>
-              <w:jc w:val="left"/>
-              <w:rPr>
-                <w:sz w:val="22"/>
-                <w:szCs w:val="20"/>
-              </w:rPr>
-            </w:pPr>
-          </w:p>
-          <w:p>
-            <w:pPr>
-              <w:jc w:val="left"/>
-              <w:rPr>
-                <w:sz w:val="22"/>
-                <w:szCs w:val="20"/>
-              </w:rPr>
-            </w:pPr>
-          </w:p>
-          <w:p>
-            <w:pPr>
-              <w:jc w:val="left"/>
-              <w:rPr>
-                <w:sz w:val="22"/>
-                <w:szCs w:val="20"/>
-              </w:rPr>
-            </w:pPr>
-          </w:p>
-          <w:p>
-            <w:pPr>
-              <w:jc w:val="left"/>
-              <w:rPr>
-                <w:sz w:val="22"/>
-                <w:szCs w:val="20"/>
-              </w:rPr>
-            </w:pPr>
-          </w:p>
-          <w:p>
-            <w:pPr>
-              <w:jc w:val="left"/>
-              <w:rPr>
-                <w:sz w:val="22"/>
-                <w:szCs w:val="20"/>
-              </w:rPr>
-            </w:pPr>
-          </w:p>
-          <w:p>
-            <w:pPr>
-              <w:jc w:val="left"/>
-              <w:rPr>
-                <w:sz w:val="22"/>
-                <w:szCs w:val="20"/>
-              </w:rPr>
-            </w:pPr>
-          </w:p>
-          <w:p>
-            <w:pPr>
-              <w:jc w:val="left"/>
-              <w:rPr>
-                <w:sz w:val="22"/>
-                <w:szCs w:val="20"/>
-              </w:rPr>
-            </w:pPr>
-          </w:p>
-          <w:p>
-            <w:pPr>
-              <w:jc w:val="left"/>
-              <w:rPr>
-                <w:sz w:val="22"/>
-                <w:szCs w:val="20"/>
-              </w:rPr>
-            </w:pPr>
-          </w:p>
-          <w:p>
-            <w:pPr>
-              <w:jc w:val="left"/>
-              <w:rPr>
-                <w:sz w:val="22"/>
-                <w:szCs w:val="20"/>
-              </w:rPr>
-            </w:pPr>
+              <w:t>If I could redo this assignment, I would allocate more time to experimenting with advanced text representation methods such as word embeddings (Word2Vec, GloVe) and transformer-based embeddings (BERT) for both the topic modelling and sentiment classification tasks. For Task 1, I would explore BERTopic as an alternative to LDA to capture semantic relationships better. For Task 2, I would implement cross-validation earlier in the process rather than relying solely on a single train-test split, and I would explore more sophisticated handling of the class imbalance in the sentiment dataset using techniques like SMOTE or class weighting.</w:t>
+            </w:r>
           </w:p>
         </w:tc>
       </w:tr>
@@ -316,94 +235,13 @@
             <w:tcW w:w="5961" w:type="dxa"/>
           </w:tcPr>
           <w:p>
-            <w:pPr>
-              <w:jc w:val="left"/>
+            <w:r/>
+            <w:r>
               <w:rPr>
-                <w:sz w:val="22"/>
-                <w:szCs w:val="20"/>
+                <w:sz w:val="24"/>
               </w:rPr>
-            </w:pPr>
-          </w:p>
-          <w:p>
-            <w:pPr>
-              <w:jc w:val="left"/>
-              <w:rPr>
-                <w:sz w:val="22"/>
-                <w:szCs w:val="20"/>
-              </w:rPr>
-            </w:pPr>
-          </w:p>
-          <w:p>
-            <w:pPr>
-              <w:jc w:val="left"/>
-              <w:rPr>
-                <w:sz w:val="22"/>
-                <w:szCs w:val="20"/>
-              </w:rPr>
-            </w:pPr>
-          </w:p>
-          <w:p>
-            <w:pPr>
-              <w:jc w:val="left"/>
-              <w:rPr>
-                <w:sz w:val="22"/>
-                <w:szCs w:val="20"/>
-              </w:rPr>
-            </w:pPr>
-          </w:p>
-          <w:p>
-            <w:pPr>
-              <w:jc w:val="left"/>
-              <w:rPr>
-                <w:sz w:val="22"/>
-                <w:szCs w:val="20"/>
-              </w:rPr>
-            </w:pPr>
-          </w:p>
-          <w:p>
-            <w:pPr>
-              <w:jc w:val="left"/>
-              <w:rPr>
-                <w:sz w:val="22"/>
-                <w:szCs w:val="20"/>
-              </w:rPr>
-            </w:pPr>
-          </w:p>
-          <w:p>
-            <w:pPr>
-              <w:jc w:val="left"/>
-              <w:rPr>
-                <w:sz w:val="22"/>
-                <w:szCs w:val="20"/>
-              </w:rPr>
-            </w:pPr>
-          </w:p>
-          <w:p>
-            <w:pPr>
-              <w:jc w:val="left"/>
-              <w:rPr>
-                <w:sz w:val="22"/>
-                <w:szCs w:val="20"/>
-              </w:rPr>
-            </w:pPr>
-          </w:p>
-          <w:p>
-            <w:pPr>
-              <w:jc w:val="left"/>
-              <w:rPr>
-                <w:sz w:val="22"/>
-                <w:szCs w:val="20"/>
-              </w:rPr>
-            </w:pPr>
-          </w:p>
-          <w:p>
-            <w:pPr>
-              <w:jc w:val="left"/>
-              <w:rPr>
-                <w:sz w:val="22"/>
-                <w:szCs w:val="20"/>
-              </w:rPr>
-            </w:pPr>
+              <w:t>Through this assignment, I gained practical experience in end-to-end NLP pipelines, from data cleaning and text preprocessing to model building and evaluation. I learned how to use scikit-learn's LDA implementation for topic modelling, including hyperparameter tuning with grid search. I also developed skills in comparing multiple classification algorithms (Logistic Regression, Naive Bayes, Random Forest) across different text representations (TF-IDF vs BoW). Additionally, I improved my data visualization skills using matplotlib and seaborn for presenting model results effectively.</w:t>
+            </w:r>
           </w:p>
         </w:tc>
       </w:tr>
@@ -518,94 +356,13 @@
             <w:tcW w:w="5961" w:type="dxa"/>
           </w:tcPr>
           <w:p>
-            <w:pPr>
-              <w:jc w:val="left"/>
+            <w:r/>
+            <w:r>
               <w:rPr>
-                <w:sz w:val="22"/>
-                <w:szCs w:val="20"/>
+                <w:sz w:val="24"/>
               </w:rPr>
-            </w:pPr>
-          </w:p>
-          <w:p>
-            <w:pPr>
-              <w:jc w:val="left"/>
-              <w:rPr>
-                <w:sz w:val="22"/>
-                <w:szCs w:val="20"/>
-              </w:rPr>
-            </w:pPr>
-          </w:p>
-          <w:p>
-            <w:pPr>
-              <w:jc w:val="left"/>
-              <w:rPr>
-                <w:sz w:val="22"/>
-                <w:szCs w:val="20"/>
-              </w:rPr>
-            </w:pPr>
-          </w:p>
-          <w:p>
-            <w:pPr>
-              <w:jc w:val="left"/>
-              <w:rPr>
-                <w:sz w:val="22"/>
-                <w:szCs w:val="20"/>
-              </w:rPr>
-            </w:pPr>
-          </w:p>
-          <w:p>
-            <w:pPr>
-              <w:jc w:val="left"/>
-              <w:rPr>
-                <w:sz w:val="22"/>
-                <w:szCs w:val="20"/>
-              </w:rPr>
-            </w:pPr>
-          </w:p>
-          <w:p>
-            <w:pPr>
-              <w:jc w:val="left"/>
-              <w:rPr>
-                <w:sz w:val="22"/>
-                <w:szCs w:val="20"/>
-              </w:rPr>
-            </w:pPr>
-          </w:p>
-          <w:p>
-            <w:pPr>
-              <w:jc w:val="left"/>
-              <w:rPr>
-                <w:sz w:val="22"/>
-                <w:szCs w:val="20"/>
-              </w:rPr>
-            </w:pPr>
-          </w:p>
-          <w:p>
-            <w:pPr>
-              <w:jc w:val="left"/>
-              <w:rPr>
-                <w:sz w:val="22"/>
-                <w:szCs w:val="20"/>
-              </w:rPr>
-            </w:pPr>
-          </w:p>
-          <w:p>
-            <w:pPr>
-              <w:jc w:val="left"/>
-              <w:rPr>
-                <w:sz w:val="22"/>
-                <w:szCs w:val="20"/>
-              </w:rPr>
-            </w:pPr>
-          </w:p>
-          <w:p>
-            <w:pPr>
-              <w:jc w:val="left"/>
-              <w:rPr>
-                <w:sz w:val="22"/>
-                <w:szCs w:val="20"/>
-              </w:rPr>
-            </w:pPr>
+              <w:t>I demonstrated innovation by designing a systematic approach to compare multiple models across different text representations, creating a comprehensive evaluation framework. For the topic modelling task, I creatively combined perplexity-based topic number selection with extensive hyperparameter tuning across alpha, beta, and learning decay parameters. For sentiment classification, I innovatively combined title and review text to create a richer feature set, and customized the stopword list to preserve sentiment-carrying words like 'not' and 'never' that are typically removed.</w:t>
+            </w:r>
           </w:p>
         </w:tc>
       </w:tr>
@@ -721,103 +478,13 @@
             <w:tcW w:w="5961" w:type="dxa"/>
           </w:tcPr>
           <w:p>
-            <w:pPr>
-              <w:jc w:val="left"/>
+            <w:r/>
+            <w:r>
               <w:rPr>
-                <w:sz w:val="22"/>
-                <w:szCs w:val="20"/>
+                <w:sz w:val="24"/>
               </w:rPr>
-            </w:pPr>
-          </w:p>
-          <w:p>
-            <w:pPr>
-              <w:jc w:val="left"/>
-              <w:rPr>
-                <w:sz w:val="22"/>
-                <w:szCs w:val="20"/>
-              </w:rPr>
-            </w:pPr>
-          </w:p>
-          <w:p>
-            <w:pPr>
-              <w:jc w:val="left"/>
-              <w:rPr>
-                <w:sz w:val="22"/>
-                <w:szCs w:val="20"/>
-              </w:rPr>
-            </w:pPr>
-          </w:p>
-          <w:p>
-            <w:pPr>
-              <w:jc w:val="left"/>
-              <w:rPr>
-                <w:sz w:val="22"/>
-                <w:szCs w:val="20"/>
-              </w:rPr>
-            </w:pPr>
-          </w:p>
-          <w:p>
-            <w:pPr>
-              <w:jc w:val="left"/>
-              <w:rPr>
-                <w:sz w:val="22"/>
-                <w:szCs w:val="20"/>
-              </w:rPr>
-            </w:pPr>
-          </w:p>
-          <w:p>
-            <w:pPr>
-              <w:jc w:val="left"/>
-              <w:rPr>
-                <w:sz w:val="22"/>
-                <w:szCs w:val="20"/>
-              </w:rPr>
-            </w:pPr>
-          </w:p>
-          <w:p>
-            <w:pPr>
-              <w:jc w:val="left"/>
-              <w:rPr>
-                <w:sz w:val="22"/>
-                <w:szCs w:val="20"/>
-              </w:rPr>
-            </w:pPr>
-          </w:p>
-          <w:p>
-            <w:pPr>
-              <w:jc w:val="left"/>
-              <w:rPr>
-                <w:sz w:val="22"/>
-                <w:szCs w:val="20"/>
-              </w:rPr>
-            </w:pPr>
-          </w:p>
-          <w:p>
-            <w:pPr>
-              <w:jc w:val="left"/>
-              <w:rPr>
-                <w:sz w:val="22"/>
-                <w:szCs w:val="20"/>
-              </w:rPr>
-            </w:pPr>
-          </w:p>
-          <w:p>
-            <w:pPr>
-              <w:jc w:val="left"/>
-              <w:rPr>
-                <w:sz w:val="22"/>
-                <w:szCs w:val="20"/>
-              </w:rPr>
-            </w:pPr>
-          </w:p>
-          <w:p>
-            <w:pPr>
-              <w:jc w:val="left"/>
-              <w:rPr>
-                <w:sz w:val="22"/>
-                <w:szCs w:val="20"/>
-              </w:rPr>
-            </w:pPr>
+              <w:t>I applied critical thinking throughout the assignment by justifying each data preprocessing decision with clear rationale. For example, I analysed why removing neutral reviews (3-star ratings) was necessary for binary sentiment classification, and evaluated the trade-offs of different text cleaning steps. I critically compared model performance using multiple evaluation metrics (accuracy, precision, recall, F1-score, ROC-AUC) rather than relying on a single metric, recognizing that each metric reveals different aspects of model quality. I also analysed feature importance to validate that the models learned meaningful sentiment patterns.</w:t>
+            </w:r>
           </w:p>
         </w:tc>
       </w:tr>

</xml_diff>